<commit_message>
adding the first draft of lab2
</commit_message>
<xml_diff>
--- a/lab1/lab1.docx
+++ b/lab1/lab1.docx
@@ -140,55 +140,7 @@
           <w:sz w:val="28"/>
           <w:szCs w:val="22"/>
         </w:rPr>
-        <w:t xml:space="preserve">Most DPDK application is used to control and process the received packets. Hence, it is important </w:t>
-      </w:r>
-      <w:r>
-        <w:rPr>
-          <w:rFonts w:ascii="Times New Roman" w:hAnsi="Times New Roman"/>
-          <w:b w:val="false"/>
-          <w:bCs w:val="false"/>
-          <w:caps w:val="false"/>
-          <w:smallCaps w:val="false"/>
-          <w:sz w:val="28"/>
-          <w:szCs w:val="22"/>
-        </w:rPr>
-        <w:t xml:space="preserve">to </w:t>
-      </w:r>
-      <w:r>
-        <w:rPr>
-          <w:rFonts w:ascii="Times New Roman" w:hAnsi="Times New Roman"/>
-          <w:b w:val="false"/>
-          <w:bCs w:val="false"/>
-          <w:caps w:val="false"/>
-          <w:smallCaps w:val="false"/>
-          <w:sz w:val="28"/>
-          <w:szCs w:val="22"/>
-        </w:rPr>
-        <w:t xml:space="preserve">know how to correctly setup and run DPDK, so that we can </w:t>
-      </w:r>
-      <w:r>
-        <w:rPr>
-          <w:rFonts w:ascii="Times New Roman" w:hAnsi="Times New Roman"/>
-          <w:b w:val="false"/>
-          <w:bCs w:val="false"/>
-          <w:caps w:val="false"/>
-          <w:smallCaps w:val="false"/>
-          <w:sz w:val="28"/>
-          <w:szCs w:val="22"/>
-        </w:rPr>
-        <w:t xml:space="preserve">successfully </w:t>
-      </w:r>
-      <w:r>
-        <w:rPr>
-          <w:rFonts w:ascii="Times New Roman" w:hAnsi="Times New Roman"/>
-          <w:b w:val="false"/>
-          <w:bCs w:val="false"/>
-          <w:caps w:val="false"/>
-          <w:smallCaps w:val="false"/>
-          <w:sz w:val="28"/>
-          <w:szCs w:val="22"/>
-        </w:rPr>
-        <w:t>receive the packets.</w:t>
+        <w:t>Most DPDK application is used to control and process the received packets. Hence, it is important to know how to correctly setup and run DPDK, so that we can successfully receive the packets.</w:t>
       </w:r>
     </w:p>
     <w:p>
@@ -260,91 +212,43 @@
           <w:sz w:val="28"/>
           <w:szCs w:val="22"/>
         </w:rPr>
-        <w:t xml:space="preserve">1. Read the main.c source file and </w:t>
-      </w:r>
-      <w:r>
-        <w:rPr>
-          <w:rFonts w:ascii="Times New Roman" w:hAnsi="Times New Roman"/>
-          <w:b w:val="false"/>
-          <w:bCs w:val="false"/>
-          <w:caps w:val="false"/>
-          <w:smallCaps w:val="false"/>
-          <w:sz w:val="28"/>
-          <w:szCs w:val="22"/>
-        </w:rPr>
-        <w:t>grasp</w:t>
-      </w:r>
-      <w:r>
-        <w:rPr>
-          <w:rFonts w:ascii="Times New Roman" w:hAnsi="Times New Roman"/>
-          <w:b w:val="false"/>
-          <w:bCs w:val="false"/>
-          <w:caps w:val="false"/>
-          <w:smallCaps w:val="false"/>
-          <w:sz w:val="28"/>
-          <w:szCs w:val="22"/>
-        </w:rPr>
-        <w:t xml:space="preserve"> </w:t>
-      </w:r>
-      <w:r>
-        <w:rPr>
-          <w:rFonts w:ascii="Times New Roman" w:hAnsi="Times New Roman"/>
-          <w:b w:val="false"/>
-          <w:bCs w:val="false"/>
-          <w:caps w:val="false"/>
-          <w:smallCaps w:val="false"/>
-          <w:sz w:val="28"/>
-          <w:szCs w:val="22"/>
-        </w:rPr>
-        <w:t>the big picture of DPDK APIs.</w:t>
-      </w:r>
-    </w:p>
-    <w:p>
-      <w:pPr>
-        <w:pStyle w:val="Subhead"/>
-        <w:widowControl/>
-        <w:pBdr>
-          <w:top w:val="nil"/>
-          <w:left w:val="nil"/>
-          <w:bottom w:val="nil"/>
-          <w:right w:val="nil"/>
-        </w:pBdr>
-        <w:spacing w:before="120" w:after="0"/>
-        <w:ind w:left="0" w:right="0" w:hanging="0"/>
-        <w:jc w:val="left"/>
-        <w:rPr>
-          <w:rFonts w:ascii="Times New Roman" w:hAnsi="Times New Roman"/>
-          <w:b w:val="false"/>
-          <w:bCs w:val="false"/>
-          <w:caps w:val="false"/>
-          <w:smallCaps w:val="false"/>
-          <w:sz w:val="28"/>
-          <w:szCs w:val="22"/>
-        </w:rPr>
-      </w:pPr>
-      <w:r>
-        <w:rPr>
-          <w:rFonts w:ascii="Times New Roman" w:hAnsi="Times New Roman"/>
-          <w:b w:val="false"/>
-          <w:bCs w:val="false"/>
-          <w:caps w:val="false"/>
-          <w:smallCaps w:val="false"/>
-          <w:sz w:val="28"/>
-          <w:szCs w:val="22"/>
-        </w:rPr>
-        <w:t xml:space="preserve">2. Know to how to modify the main.c so that it </w:t>
-      </w:r>
-      <w:r>
-        <w:rPr>
-          <w:rFonts w:ascii="Times New Roman" w:hAnsi="Times New Roman"/>
-          <w:b w:val="false"/>
-          <w:bCs w:val="false"/>
-          <w:caps w:val="false"/>
-          <w:smallCaps w:val="false"/>
-          <w:sz w:val="28"/>
-          <w:szCs w:val="22"/>
-        </w:rPr>
-        <w:t>does the job as we wish.</w:t>
+        <w:t>1. Read the main.c source file and grasp the big picture of DPDK APIs.</w:t>
+      </w:r>
+    </w:p>
+    <w:p>
+      <w:pPr>
+        <w:pStyle w:val="Subhead"/>
+        <w:widowControl/>
+        <w:pBdr>
+          <w:top w:val="nil"/>
+          <w:left w:val="nil"/>
+          <w:bottom w:val="nil"/>
+          <w:right w:val="nil"/>
+        </w:pBdr>
+        <w:spacing w:before="120" w:after="0"/>
+        <w:ind w:left="0" w:right="0" w:hanging="0"/>
+        <w:jc w:val="left"/>
+        <w:rPr>
+          <w:rFonts w:ascii="Times New Roman" w:hAnsi="Times New Roman"/>
+          <w:b w:val="false"/>
+          <w:bCs w:val="false"/>
+          <w:caps w:val="false"/>
+          <w:smallCaps w:val="false"/>
+          <w:sz w:val="28"/>
+          <w:szCs w:val="22"/>
+        </w:rPr>
+      </w:pPr>
+      <w:r>
+        <w:rPr>
+          <w:rFonts w:ascii="Times New Roman" w:hAnsi="Times New Roman"/>
+          <w:b w:val="false"/>
+          <w:bCs w:val="false"/>
+          <w:caps w:val="false"/>
+          <w:smallCaps w:val="false"/>
+          <w:sz w:val="28"/>
+          <w:szCs w:val="22"/>
+        </w:rPr>
+        <w:t>2. Know to how to modify the main.c so that it does the job as we wish.</w:t>
       </w:r>
     </w:p>
     <w:p>
@@ -380,19 +284,7 @@
           <w:sz w:val="28"/>
           <w:szCs w:val="22"/>
         </w:rPr>
-        <w:t>S</w:t>
-      </w:r>
-      <w:r>
-        <w:rPr>
-          <w:rFonts w:ascii="Times New Roman" w:hAnsi="Times New Roman"/>
-          <w:b/>
-          <w:bCs/>
-          <w:caps w:val="false"/>
-          <w:smallCaps w:val="false"/>
-          <w:sz w:val="28"/>
-          <w:szCs w:val="22"/>
-        </w:rPr>
-        <w:t>ubmissions:</w:t>
+        <w:t>Submissions:</w:t>
       </w:r>
     </w:p>
     <w:p>
@@ -536,7 +428,31 @@
           <w:sz w:val="28"/>
           <w:szCs w:val="22"/>
         </w:rPr>
-        <w:t>3. The current main.c can print the ether_type of each packet on the screen. Modify the main.c so that it can also print the source and destination IP address of each packet on the screen. Attach only your added code in the report.</w:t>
+        <w:t>3. The current main.c can print the ether_type of each packet on the screen. Modify the main.c so that it can also print the source and destination IP address of each packet on the screen. Attach only your added/</w:t>
+      </w:r>
+      <w:r>
+        <w:rPr>
+          <w:rFonts w:ascii="Times New Roman" w:hAnsi="Times New Roman"/>
+          <w:b w:val="false"/>
+          <w:bCs w:val="false"/>
+          <w:caps w:val="false"/>
+          <w:smallCaps w:val="false"/>
+          <w:sz w:val="28"/>
+          <w:szCs w:val="22"/>
+        </w:rPr>
+        <w:t>modified</w:t>
+      </w:r>
+      <w:r>
+        <w:rPr>
+          <w:rFonts w:ascii="Times New Roman" w:hAnsi="Times New Roman"/>
+          <w:b w:val="false"/>
+          <w:bCs w:val="false"/>
+          <w:caps w:val="false"/>
+          <w:smallCaps w:val="false"/>
+          <w:sz w:val="28"/>
+          <w:szCs w:val="22"/>
+        </w:rPr>
+        <w:t xml:space="preserve"> code in the report.</w:t>
       </w:r>
     </w:p>
     <w:p>
@@ -582,6 +498,7 @@
       <w:pgNumType w:fmt="decimal"/>
       <w:formProt w:val="false"/>
       <w:textDirection w:val="lrTb"/>
+      <w:docGrid w:type="default" w:linePitch="240" w:charSpace="4294961151"/>
     </w:sectPr>
   </w:body>
 </w:document>
@@ -607,10 +524,12 @@
     <w:pPr>
       <w:widowControl w:val="false"/>
       <w:suppressAutoHyphens w:val="true"/>
+      <w:bidi w:val="0"/>
+      <w:jc w:val="left"/>
     </w:pPr>
     <w:rPr>
       <w:rFonts w:ascii="Liberation Serif" w:hAnsi="Liberation Serif" w:eastAsia="Droid Sans Fallback" w:cs="FreeSans"/>
-      <w:color w:val="auto"/>
+      <w:color w:val="00000A"/>
       <w:sz w:val="24"/>
       <w:szCs w:val="24"/>
       <w:lang w:val="en-US" w:eastAsia="zh-CN" w:bidi="hi-IN"/>

</xml_diff>